<commit_message>
Added burn up charts to reports as requested by TA
</commit_message>
<xml_diff>
--- a/Sprint 1 Report.docx
+++ b/Sprint 1 Report.docx
@@ -1,6 +1,6 @@
 
 <file path=word/document.xml><?xml version="1.0" encoding="utf-8"?>
-<w:document xmlns:mc="http://schemas.openxmlformats.org/markup-compatibility/2006" xmlns:o="urn:schemas-microsoft-com:office:office" xmlns:r="http://schemas.openxmlformats.org/officeDocument/2006/relationships" xmlns:m="http://schemas.openxmlformats.org/officeDocument/2006/math" xmlns:v="urn:schemas-microsoft-com:vml" xmlns:wp="http://schemas.openxmlformats.org/drawingml/2006/wordprocessingDrawing" xmlns:w10="urn:schemas-microsoft-com:office:word" xmlns:w="http://schemas.openxmlformats.org/wordprocessingml/2006/main" xmlns:wne="http://schemas.microsoft.com/office/word/2006/wordml" xmlns:sl="http://schemas.openxmlformats.org/schemaLibrary/2006/main" xmlns:a="http://schemas.openxmlformats.org/drawingml/2006/main" xmlns:pic="http://schemas.openxmlformats.org/drawingml/2006/picture" xmlns:c="http://schemas.openxmlformats.org/drawingml/2006/chart" xmlns:lc="http://schemas.openxmlformats.org/drawingml/2006/lockedCanvas" xmlns:dgm="http://schemas.openxmlformats.org/drawingml/2006/diagram" xmlns:wps="http://schemas.microsoft.com/office/word/2010/wordprocessingShape" xmlns:wpg="http://schemas.microsoft.com/office/word/2010/wordprocessingGroup">
+<w:document xmlns:mc="http://schemas.openxmlformats.org/markup-compatibility/2006" xmlns:o="urn:schemas-microsoft-com:office:office" xmlns:r="http://schemas.openxmlformats.org/officeDocument/2006/relationships" xmlns:m="http://schemas.openxmlformats.org/officeDocument/2006/math" xmlns:v="urn:schemas-microsoft-com:vml" xmlns:wp="http://schemas.openxmlformats.org/drawingml/2006/wordprocessingDrawing" xmlns:w10="urn:schemas-microsoft-com:office:word" xmlns:w="http://schemas.openxmlformats.org/wordprocessingml/2006/main" xmlns:wne="http://schemas.microsoft.com/office/word/2006/wordml" xmlns:sl="http://schemas.openxmlformats.org/schemaLibrary/2006/main" xmlns:a="http://schemas.openxmlformats.org/drawingml/2006/main" xmlns:pic="http://schemas.openxmlformats.org/drawingml/2006/picture" xmlns:c="http://schemas.openxmlformats.org/drawingml/2006/chart" xmlns:lc="http://schemas.openxmlformats.org/drawingml/2006/lockedCanvas" xmlns:dgm="http://schemas.openxmlformats.org/drawingml/2006/diagram" xmlns:wps="http://schemas.microsoft.com/office/word/2010/wordprocessingShape" xmlns:wpg="http://schemas.microsoft.com/office/word/2010/wordprocessingGroup" xmlns:w14="http://schemas.microsoft.com/office/word/2010/wordml" xmlns:w15="http://schemas.microsoft.com/office/word/2012/wordml">
   <w:body>
     <w:p>
       <w:pPr>
@@ -366,7 +366,69 @@
           <w:szCs w:val="24"/>
           <w:rtl w:val="0"/>
         </w:rPr>
-        <w:t xml:space="preserve">Thus, nothing was left incomplete.</w:t>
+        <w:t xml:space="preserve">Thus, nothing was left incomplete</w:t>
+      </w:r>
+    </w:p>
+    <w:p>
+      <w:pPr>
+        <w:spacing w:after="240" w:before="40" w:line="240" w:lineRule="auto"/>
+        <w:contextualSpacing w:val="0"/>
+        <w:rPr>
+          <w:rFonts w:ascii="Times New Roman" w:cs="Times New Roman" w:eastAsia="Times New Roman" w:hAnsi="Times New Roman"/>
+          <w:sz w:val="24"/>
+          <w:szCs w:val="24"/>
+        </w:rPr>
+      </w:pPr>
+      <w:r>
+        <w:rPr>
+          <w:rtl w:val="0"/>
+        </w:rPr>
+      </w:r>
+    </w:p>
+    <w:p>
+      <w:pPr>
+        <w:spacing w:after="240" w:before="40" w:line="240" w:lineRule="auto"/>
+        <w:contextualSpacing w:val="0"/>
+        <w:rPr>
+          <w:rFonts w:ascii="Times New Roman" w:cs="Times New Roman" w:eastAsia="Times New Roman" w:hAnsi="Times New Roman"/>
+          <w:sz w:val="24"/>
+          <w:szCs w:val="24"/>
+        </w:rPr>
+      </w:pPr>
+      <w:r>
+        <w:rPr>
+          <w:rtl w:val="0"/>
+        </w:rPr>
+      </w:r>
+    </w:p>
+    <w:p>
+      <w:pPr>
+        <w:spacing w:after="240" w:before="40" w:line="240" w:lineRule="auto"/>
+        <w:contextualSpacing w:val="0"/>
+        <w:rPr>
+          <w:rFonts w:ascii="Times New Roman" w:cs="Times New Roman" w:eastAsia="Times New Roman" w:hAnsi="Times New Roman"/>
+          <w:sz w:val="24"/>
+          <w:szCs w:val="24"/>
+        </w:rPr>
+      </w:pPr>
+      <w:r>
+        <w:rPr>
+          <w:rtl w:val="0"/>
+        </w:rPr>
+      </w:r>
+    </w:p>
+    <w:p>
+      <w:pPr>
+        <w:spacing w:after="240" w:before="40" w:line="240" w:lineRule="auto"/>
+        <w:contextualSpacing w:val="0"/>
+        <w:rPr>
+          <w:rFonts w:ascii="Times New Roman" w:cs="Times New Roman" w:eastAsia="Times New Roman" w:hAnsi="Times New Roman"/>
+          <w:sz w:val="24"/>
+          <w:szCs w:val="24"/>
+        </w:rPr>
+      </w:pPr>
+      <w:r>
+        <w:br w:type="page"/>
       </w:r>
       <w:r>
         <w:rPr>
@@ -393,6 +455,92 @@
           <w:szCs w:val="28"/>
           <w:rtl w:val="0"/>
         </w:rPr>
+        <w:t xml:space="preserve">Burn Up Chart</w:t>
+      </w:r>
+    </w:p>
+    <w:p>
+      <w:pPr>
+        <w:spacing w:after="240" w:before="40" w:line="240" w:lineRule="auto"/>
+        <w:contextualSpacing w:val="0"/>
+        <w:rPr>
+          <w:rFonts w:ascii="Times New Roman" w:cs="Times New Roman" w:eastAsia="Times New Roman" w:hAnsi="Times New Roman"/>
+          <w:sz w:val="24"/>
+          <w:szCs w:val="24"/>
+        </w:rPr>
+      </w:pPr>
+      <w:r>
+        <w:rPr>
+          <w:rFonts w:ascii="Times New Roman" w:cs="Times New Roman" w:eastAsia="Times New Roman" w:hAnsi="Times New Roman"/>
+          <w:sz w:val="24"/>
+          <w:szCs w:val="24"/>
+        </w:rPr>
+        <w:drawing>
+          <wp:inline distB="114300" distT="114300" distL="114300" distR="114300">
+            <wp:extent cx="5943600" cy="3568700"/>
+            <wp:effectExtent b="0" l="0" r="0" t="0"/>
+            <wp:docPr descr="Chart" id="1" name="image2.png"/>
+            <a:graphic>
+              <a:graphicData uri="http://schemas.openxmlformats.org/drawingml/2006/picture">
+                <pic:pic>
+                  <pic:nvPicPr>
+                    <pic:cNvPr descr="Chart" id="0" name="image2.png"/>
+                    <pic:cNvPicPr preferRelativeResize="0"/>
+                  </pic:nvPicPr>
+                  <pic:blipFill>
+                    <a:blip r:embed="rId6"/>
+                    <a:srcRect b="0" l="0" r="0" t="0"/>
+                    <a:stretch>
+                      <a:fillRect/>
+                    </a:stretch>
+                  </pic:blipFill>
+                  <pic:spPr>
+                    <a:xfrm>
+                      <a:off x="0" y="0"/>
+                      <a:ext cx="5943600" cy="3568700"/>
+                    </a:xfrm>
+                    <a:prstGeom prst="rect"/>
+                    <a:ln/>
+                  </pic:spPr>
+                </pic:pic>
+              </a:graphicData>
+            </a:graphic>
+          </wp:inline>
+        </w:drawing>
+      </w:r>
+      <w:r>
+        <w:rPr>
+          <w:rFonts w:ascii="Times New Roman" w:cs="Times New Roman" w:eastAsia="Times New Roman" w:hAnsi="Times New Roman"/>
+          <w:sz w:val="24"/>
+          <w:szCs w:val="24"/>
+          <w:rtl w:val="0"/>
+        </w:rPr>
+        <w:t xml:space="preserve">.</w:t>
+      </w:r>
+      <w:r>
+        <w:rPr>
+          <w:rtl w:val="0"/>
+        </w:rPr>
+      </w:r>
+    </w:p>
+    <w:p>
+      <w:pPr>
+        <w:spacing w:after="240" w:before="40" w:line="240" w:lineRule="auto"/>
+        <w:contextualSpacing w:val="0"/>
+        <w:rPr>
+          <w:rFonts w:ascii="Times New Roman" w:cs="Times New Roman" w:eastAsia="Times New Roman" w:hAnsi="Times New Roman"/>
+          <w:b w:val="1"/>
+          <w:sz w:val="28"/>
+          <w:szCs w:val="28"/>
+        </w:rPr>
+      </w:pPr>
+      <w:r>
+        <w:rPr>
+          <w:rFonts w:ascii="Times New Roman" w:cs="Times New Roman" w:eastAsia="Times New Roman" w:hAnsi="Times New Roman"/>
+          <w:b w:val="1"/>
+          <w:sz w:val="28"/>
+          <w:szCs w:val="28"/>
+          <w:rtl w:val="0"/>
+        </w:rPr>
         <w:t xml:space="preserve">Work Completion Rate</w:t>
       </w:r>
     </w:p>
@@ -411,7 +559,7 @@
           <w:szCs w:val="24"/>
           <w:rtl w:val="0"/>
         </w:rPr>
-        <w:t xml:space="preserve">As stated in the prior section, all four user stories were successfully completed over the course of Sprint 1. This nets a total of 74 ideal work hours. The sprint spanned over 12 days, 10 of which were weekdays. Because we completed all user stories, the ideal hours/day is 6.17 and the user stories/day is 0.33. </w:t>
+        <w:t xml:space="preserve">As stated in the prior section, all four user stories were successfully completed over the course of Sprint 1. This nets a total of 74 ideal work hours. The sprint spanned over 12 days, 10 of which were weekdays. Because we completed all user stories, the ideal hours/day is 5 and the user stories/day is 0.33. </w:t>
       </w:r>
       <w:r>
         <w:rPr>
@@ -420,9 +568,9 @@
       </w:r>
     </w:p>
     <w:sectPr>
-      <w:headerReference r:id="rId6" w:type="default"/>
-      <w:headerReference r:id="rId7" w:type="first"/>
-      <w:footerReference r:id="rId8" w:type="first"/>
+      <w:headerReference r:id="rId7" w:type="default"/>
+      <w:headerReference r:id="rId8" w:type="first"/>
+      <w:footerReference r:id="rId9" w:type="first"/>
       <w:pgSz w:h="15840" w:w="12240"/>
       <w:pgMar w:bottom="1440" w:top="1440" w:left="1440" w:right="1440" w:header="720" w:footer="720"/>
       <w:pgNumType w:start="1"/>
@@ -433,7 +581,7 @@
 </file>
 
 <file path=word/footer1.xml><?xml version="1.0" encoding="utf-8"?>
-<w:ftr xmlns:mc="http://schemas.openxmlformats.org/markup-compatibility/2006" xmlns:o="urn:schemas-microsoft-com:office:office" xmlns:r="http://schemas.openxmlformats.org/officeDocument/2006/relationships" xmlns:m="http://schemas.openxmlformats.org/officeDocument/2006/math" xmlns:v="urn:schemas-microsoft-com:vml" xmlns:wp="http://schemas.openxmlformats.org/drawingml/2006/wordprocessingDrawing" xmlns:w10="urn:schemas-microsoft-com:office:word" xmlns:w="http://schemas.openxmlformats.org/wordprocessingml/2006/main" xmlns:wne="http://schemas.microsoft.com/office/word/2006/wordml" xmlns:sl="http://schemas.openxmlformats.org/schemaLibrary/2006/main" xmlns:a="http://schemas.openxmlformats.org/drawingml/2006/main" xmlns:pic="http://schemas.openxmlformats.org/drawingml/2006/picture" xmlns:c="http://schemas.openxmlformats.org/drawingml/2006/chart" xmlns:lc="http://schemas.openxmlformats.org/drawingml/2006/lockedCanvas" xmlns:dgm="http://schemas.openxmlformats.org/drawingml/2006/diagram" xmlns:wps="http://schemas.microsoft.com/office/word/2010/wordprocessingShape" xmlns:wpg="http://schemas.microsoft.com/office/word/2010/wordprocessingGroup">
+<w:ftr xmlns:mc="http://schemas.openxmlformats.org/markup-compatibility/2006" xmlns:o="urn:schemas-microsoft-com:office:office" xmlns:r="http://schemas.openxmlformats.org/officeDocument/2006/relationships" xmlns:m="http://schemas.openxmlformats.org/officeDocument/2006/math" xmlns:v="urn:schemas-microsoft-com:vml" xmlns:wp="http://schemas.openxmlformats.org/drawingml/2006/wordprocessingDrawing" xmlns:w10="urn:schemas-microsoft-com:office:word" xmlns:w="http://schemas.openxmlformats.org/wordprocessingml/2006/main" xmlns:wne="http://schemas.microsoft.com/office/word/2006/wordml" xmlns:sl="http://schemas.openxmlformats.org/schemaLibrary/2006/main" xmlns:a="http://schemas.openxmlformats.org/drawingml/2006/main" xmlns:pic="http://schemas.openxmlformats.org/drawingml/2006/picture" xmlns:c="http://schemas.openxmlformats.org/drawingml/2006/chart" xmlns:lc="http://schemas.openxmlformats.org/drawingml/2006/lockedCanvas" xmlns:dgm="http://schemas.openxmlformats.org/drawingml/2006/diagram" xmlns:wps="http://schemas.microsoft.com/office/word/2010/wordprocessingShape" xmlns:wpg="http://schemas.microsoft.com/office/word/2010/wordprocessingGroup" xmlns:w14="http://schemas.microsoft.com/office/word/2010/wordml" xmlns:w15="http://schemas.microsoft.com/office/word/2012/wordml">
   <w:p>
     <w:pPr>
       <w:contextualSpacing w:val="0"/>
@@ -449,7 +597,7 @@
 </file>
 
 <file path=word/header1.xml><?xml version="1.0" encoding="utf-8"?>
-<w:hdr xmlns:mc="http://schemas.openxmlformats.org/markup-compatibility/2006" xmlns:o="urn:schemas-microsoft-com:office:office" xmlns:r="http://schemas.openxmlformats.org/officeDocument/2006/relationships" xmlns:m="http://schemas.openxmlformats.org/officeDocument/2006/math" xmlns:v="urn:schemas-microsoft-com:vml" xmlns:wp="http://schemas.openxmlformats.org/drawingml/2006/wordprocessingDrawing" xmlns:w10="urn:schemas-microsoft-com:office:word" xmlns:w="http://schemas.openxmlformats.org/wordprocessingml/2006/main" xmlns:wne="http://schemas.microsoft.com/office/word/2006/wordml" xmlns:sl="http://schemas.openxmlformats.org/schemaLibrary/2006/main" xmlns:a="http://schemas.openxmlformats.org/drawingml/2006/main" xmlns:pic="http://schemas.openxmlformats.org/drawingml/2006/picture" xmlns:c="http://schemas.openxmlformats.org/drawingml/2006/chart" xmlns:lc="http://schemas.openxmlformats.org/drawingml/2006/lockedCanvas" xmlns:dgm="http://schemas.openxmlformats.org/drawingml/2006/diagram" xmlns:wps="http://schemas.microsoft.com/office/word/2010/wordprocessingShape" xmlns:wpg="http://schemas.microsoft.com/office/word/2010/wordprocessingGroup">
+<w:hdr xmlns:mc="http://schemas.openxmlformats.org/markup-compatibility/2006" xmlns:o="urn:schemas-microsoft-com:office:office" xmlns:r="http://schemas.openxmlformats.org/officeDocument/2006/relationships" xmlns:m="http://schemas.openxmlformats.org/officeDocument/2006/math" xmlns:v="urn:schemas-microsoft-com:vml" xmlns:wp="http://schemas.openxmlformats.org/drawingml/2006/wordprocessingDrawing" xmlns:w10="urn:schemas-microsoft-com:office:word" xmlns:w="http://schemas.openxmlformats.org/wordprocessingml/2006/main" xmlns:wne="http://schemas.microsoft.com/office/word/2006/wordml" xmlns:sl="http://schemas.openxmlformats.org/schemaLibrary/2006/main" xmlns:a="http://schemas.openxmlformats.org/drawingml/2006/main" xmlns:pic="http://schemas.openxmlformats.org/drawingml/2006/picture" xmlns:c="http://schemas.openxmlformats.org/drawingml/2006/chart" xmlns:lc="http://schemas.openxmlformats.org/drawingml/2006/lockedCanvas" xmlns:dgm="http://schemas.openxmlformats.org/drawingml/2006/diagram" xmlns:wps="http://schemas.microsoft.com/office/word/2010/wordprocessingShape" xmlns:wpg="http://schemas.microsoft.com/office/word/2010/wordprocessingGroup" xmlns:w14="http://schemas.microsoft.com/office/word/2010/wordml" xmlns:w15="http://schemas.microsoft.com/office/word/2012/wordml">
   <w:p>
     <w:pPr>
       <w:contextualSpacing w:val="0"/>
@@ -465,7 +613,7 @@
 </file>
 
 <file path=word/header2.xml><?xml version="1.0" encoding="utf-8"?>
-<w:hdr xmlns:mc="http://schemas.openxmlformats.org/markup-compatibility/2006" xmlns:o="urn:schemas-microsoft-com:office:office" xmlns:r="http://schemas.openxmlformats.org/officeDocument/2006/relationships" xmlns:m="http://schemas.openxmlformats.org/officeDocument/2006/math" xmlns:v="urn:schemas-microsoft-com:vml" xmlns:wp="http://schemas.openxmlformats.org/drawingml/2006/wordprocessingDrawing" xmlns:w10="urn:schemas-microsoft-com:office:word" xmlns:w="http://schemas.openxmlformats.org/wordprocessingml/2006/main" xmlns:wne="http://schemas.microsoft.com/office/word/2006/wordml" xmlns:sl="http://schemas.openxmlformats.org/schemaLibrary/2006/main" xmlns:a="http://schemas.openxmlformats.org/drawingml/2006/main" xmlns:pic="http://schemas.openxmlformats.org/drawingml/2006/picture" xmlns:c="http://schemas.openxmlformats.org/drawingml/2006/chart" xmlns:lc="http://schemas.openxmlformats.org/drawingml/2006/lockedCanvas" xmlns:dgm="http://schemas.openxmlformats.org/drawingml/2006/diagram" xmlns:wps="http://schemas.microsoft.com/office/word/2010/wordprocessingShape" xmlns:wpg="http://schemas.microsoft.com/office/word/2010/wordprocessingGroup">
+<w:hdr xmlns:mc="http://schemas.openxmlformats.org/markup-compatibility/2006" xmlns:o="urn:schemas-microsoft-com:office:office" xmlns:r="http://schemas.openxmlformats.org/officeDocument/2006/relationships" xmlns:m="http://schemas.openxmlformats.org/officeDocument/2006/math" xmlns:v="urn:schemas-microsoft-com:vml" xmlns:wp="http://schemas.openxmlformats.org/drawingml/2006/wordprocessingDrawing" xmlns:w10="urn:schemas-microsoft-com:office:word" xmlns:w="http://schemas.openxmlformats.org/wordprocessingml/2006/main" xmlns:wne="http://schemas.microsoft.com/office/word/2006/wordml" xmlns:sl="http://schemas.openxmlformats.org/schemaLibrary/2006/main" xmlns:a="http://schemas.openxmlformats.org/drawingml/2006/main" xmlns:pic="http://schemas.openxmlformats.org/drawingml/2006/picture" xmlns:c="http://schemas.openxmlformats.org/drawingml/2006/chart" xmlns:lc="http://schemas.openxmlformats.org/drawingml/2006/lockedCanvas" xmlns:dgm="http://schemas.openxmlformats.org/drawingml/2006/diagram" xmlns:wps="http://schemas.microsoft.com/office/word/2010/wordprocessingShape" xmlns:wpg="http://schemas.microsoft.com/office/word/2010/wordprocessingGroup" xmlns:w14="http://schemas.microsoft.com/office/word/2010/wordml" xmlns:w15="http://schemas.microsoft.com/office/word/2012/wordml">
   <w:p>
     <w:pPr>
       <w:spacing w:line="240" w:lineRule="auto"/>
@@ -543,7 +691,7 @@
 </file>
 
 <file path=word/numbering.xml><?xml version="1.0" encoding="utf-8"?>
-<w:numbering xmlns:mc="http://schemas.openxmlformats.org/markup-compatibility/2006" xmlns:o="urn:schemas-microsoft-com:office:office" xmlns:r="http://schemas.openxmlformats.org/officeDocument/2006/relationships" xmlns:m="http://schemas.openxmlformats.org/officeDocument/2006/math" xmlns:v="urn:schemas-microsoft-com:vml" xmlns:wp="http://schemas.openxmlformats.org/drawingml/2006/wordprocessingDrawing" xmlns:w10="urn:schemas-microsoft-com:office:word" xmlns:w="http://schemas.openxmlformats.org/wordprocessingml/2006/main" xmlns:wne="http://schemas.microsoft.com/office/word/2006/wordml" xmlns:sl="http://schemas.openxmlformats.org/schemaLibrary/2006/main" xmlns:a="http://schemas.openxmlformats.org/drawingml/2006/main" xmlns:pic="http://schemas.openxmlformats.org/drawingml/2006/picture" xmlns:c="http://schemas.openxmlformats.org/drawingml/2006/chart" xmlns:lc="http://schemas.openxmlformats.org/drawingml/2006/lockedCanvas" xmlns:dgm="http://schemas.openxmlformats.org/drawingml/2006/diagram" xmlns:wps="http://schemas.microsoft.com/office/word/2010/wordprocessingShape" xmlns:wpg="http://schemas.microsoft.com/office/word/2010/wordprocessingGroup">
+<w:numbering xmlns:mc="http://schemas.openxmlformats.org/markup-compatibility/2006" xmlns:o="urn:schemas-microsoft-com:office:office" xmlns:r="http://schemas.openxmlformats.org/officeDocument/2006/relationships" xmlns:m="http://schemas.openxmlformats.org/officeDocument/2006/math" xmlns:v="urn:schemas-microsoft-com:vml" xmlns:wp="http://schemas.openxmlformats.org/drawingml/2006/wordprocessingDrawing" xmlns:w10="urn:schemas-microsoft-com:office:word" xmlns:w="http://schemas.openxmlformats.org/wordprocessingml/2006/main" xmlns:wne="http://schemas.microsoft.com/office/word/2006/wordml" xmlns:sl="http://schemas.openxmlformats.org/schemaLibrary/2006/main" xmlns:a="http://schemas.openxmlformats.org/drawingml/2006/main" xmlns:pic="http://schemas.openxmlformats.org/drawingml/2006/picture" xmlns:c="http://schemas.openxmlformats.org/drawingml/2006/chart" xmlns:lc="http://schemas.openxmlformats.org/drawingml/2006/lockedCanvas" xmlns:dgm="http://schemas.openxmlformats.org/drawingml/2006/diagram" xmlns:wps="http://schemas.microsoft.com/office/word/2010/wordprocessingShape" xmlns:wpg="http://schemas.microsoft.com/office/word/2010/wordprocessingGroup" xmlns:w14="http://schemas.microsoft.com/office/word/2010/wordml" xmlns:w15="http://schemas.microsoft.com/office/word/2012/wordml">
   <w:abstractNum w:abstractNumId="1">
     <w:lvl w:ilvl="0">
       <w:start w:val="1"/>
@@ -661,7 +809,7 @@
 </file>
 
 <file path=word/styles.xml><?xml version="1.0" encoding="utf-8"?>
-<w:styles xmlns:mc="http://schemas.openxmlformats.org/markup-compatibility/2006" xmlns:o="urn:schemas-microsoft-com:office:office" xmlns:r="http://schemas.openxmlformats.org/officeDocument/2006/relationships" xmlns:m="http://schemas.openxmlformats.org/officeDocument/2006/math" xmlns:v="urn:schemas-microsoft-com:vml" xmlns:wp="http://schemas.openxmlformats.org/drawingml/2006/wordprocessingDrawing" xmlns:w10="urn:schemas-microsoft-com:office:word" xmlns:w="http://schemas.openxmlformats.org/wordprocessingml/2006/main" xmlns:wne="http://schemas.microsoft.com/office/word/2006/wordml" xmlns:sl="http://schemas.openxmlformats.org/schemaLibrary/2006/main" xmlns:a="http://schemas.openxmlformats.org/drawingml/2006/main" xmlns:pic="http://schemas.openxmlformats.org/drawingml/2006/picture" xmlns:c="http://schemas.openxmlformats.org/drawingml/2006/chart" xmlns:lc="http://schemas.openxmlformats.org/drawingml/2006/lockedCanvas" xmlns:dgm="http://schemas.openxmlformats.org/drawingml/2006/diagram" xmlns:wps="http://schemas.microsoft.com/office/word/2010/wordprocessingShape" xmlns:wpg="http://schemas.microsoft.com/office/word/2010/wordprocessingGroup">
+<w:styles xmlns:mc="http://schemas.openxmlformats.org/markup-compatibility/2006" xmlns:o="urn:schemas-microsoft-com:office:office" xmlns:r="http://schemas.openxmlformats.org/officeDocument/2006/relationships" xmlns:m="http://schemas.openxmlformats.org/officeDocument/2006/math" xmlns:v="urn:schemas-microsoft-com:vml" xmlns:wp="http://schemas.openxmlformats.org/drawingml/2006/wordprocessingDrawing" xmlns:w10="urn:schemas-microsoft-com:office:word" xmlns:w="http://schemas.openxmlformats.org/wordprocessingml/2006/main" xmlns:wne="http://schemas.microsoft.com/office/word/2006/wordml" xmlns:sl="http://schemas.openxmlformats.org/schemaLibrary/2006/main" xmlns:a="http://schemas.openxmlformats.org/drawingml/2006/main" xmlns:pic="http://schemas.openxmlformats.org/drawingml/2006/picture" xmlns:c="http://schemas.openxmlformats.org/drawingml/2006/chart" xmlns:lc="http://schemas.openxmlformats.org/drawingml/2006/lockedCanvas" xmlns:dgm="http://schemas.openxmlformats.org/drawingml/2006/diagram" xmlns:wps="http://schemas.microsoft.com/office/word/2010/wordprocessingShape" xmlns:wpg="http://schemas.microsoft.com/office/word/2010/wordprocessingGroup" xmlns:w14="http://schemas.microsoft.com/office/word/2010/wordml" xmlns:w15="http://schemas.microsoft.com/office/word/2012/wordml">
   <w:docDefaults>
     <w:rPrDefault>
       <w:rPr>

</xml_diff>